<commit_message>
Revert "Merge branch 'test'"
This reverts commit b8f9f1d717039ad1ff89c6700c1e551c6533c56d, reversing
changes made to a70df9e742783ab6c68055a844d2f19b1b8cb3e6.
</commit_message>
<xml_diff>
--- a/ShopKeeper Dialogue.docx
+++ b/ShopKeeper Dialogue.docx
@@ -4,7 +4,7 @@
   <w:body>
     <w:p>
       <w:pPr>
-        <w:pStyle w:val="Title"/>
+        <w:pStyle w:val="Titel"/>
         <w:rPr>
           <w:lang w:val="en-US"/>
         </w:rPr>
@@ -18,7 +18,7 @@
     </w:p>
     <w:p>
       <w:pPr>
-        <w:pStyle w:val="Subtitle"/>
+        <w:pStyle w:val="Ondertitel"/>
         <w:rPr>
           <w:lang w:val="en-US"/>
         </w:rPr>
@@ -27,24 +27,12 @@
         <w:rPr>
           <w:lang w:val="en-US"/>
         </w:rPr>
-        <w:t xml:space="preserve">[As you open the door of the shop, you hear a bell ring. </w:t>
-      </w:r>
-      <w:r>
-        <w:rPr>
-          <w:lang w:val="en-US"/>
-        </w:rPr>
-        <w:t xml:space="preserve">YOU LOOK AROUND AND SEE A </w:t>
-      </w:r>
-      <w:r>
-        <w:rPr>
-          <w:lang w:val="en-US"/>
-        </w:rPr>
-        <w:t>shopkeeper and a vending machine that is buzzing in a corner. The vending machine looks broken.]</w:t>
+        <w:t>[As you open the door of the shop, you hear a bell ring. Inside you see the shopkeeper and a vending machine that is buzzing in a corner. The vending machine looks broken.]</w:t>
       </w:r>
     </w:p>
     <w:p>
       <w:pPr>
-        <w:pStyle w:val="NoSpacing"/>
+        <w:pStyle w:val="Geenafstand"/>
         <w:rPr>
           <w:lang w:val="en-US"/>
         </w:rPr>
@@ -64,7 +52,7 @@
     </w:p>
     <w:p>
       <w:pPr>
-        <w:pStyle w:val="NoSpacing"/>
+        <w:pStyle w:val="Geenafstand"/>
         <w:rPr>
           <w:lang w:val="en-US"/>
         </w:rPr>
@@ -72,7 +60,7 @@
     </w:p>
     <w:p>
       <w:pPr>
-        <w:pStyle w:val="Subtitle"/>
+        <w:pStyle w:val="Ondertitel"/>
         <w:rPr>
           <w:lang w:val="en-US"/>
         </w:rPr>
@@ -86,7 +74,7 @@
     </w:p>
     <w:p>
       <w:pPr>
-        <w:pStyle w:val="NoSpacing"/>
+        <w:pStyle w:val="Geenafstand"/>
         <w:rPr>
           <w:lang w:val="en-US"/>
         </w:rPr>
@@ -126,7 +114,7 @@
     </w:p>
     <w:p>
       <w:pPr>
-        <w:pStyle w:val="NoSpacing"/>
+        <w:pStyle w:val="Geenafstand"/>
         <w:rPr>
           <w:lang w:val="en-US"/>
         </w:rPr>
@@ -135,12 +123,26 @@
         <w:rPr>
           <w:lang w:val="en-US"/>
         </w:rPr>
-        <w:t>Player: Yeah.. I don’t know where I am. What is this place?</w:t>
+        <w:t xml:space="preserve">Player: </w:t>
+      </w:r>
+      <w:proofErr w:type="gramStart"/>
+      <w:r>
+        <w:rPr>
+          <w:lang w:val="en-US"/>
+        </w:rPr>
+        <w:t>Yeah..</w:t>
+      </w:r>
+      <w:proofErr w:type="gramEnd"/>
+      <w:r>
+        <w:rPr>
+          <w:lang w:val="en-US"/>
+        </w:rPr>
+        <w:t xml:space="preserve"> I don’t know where I am. What is this place?</w:t>
       </w:r>
     </w:p>
     <w:p>
       <w:pPr>
-        <w:pStyle w:val="NoSpacing"/>
+        <w:pStyle w:val="Geenafstand"/>
         <w:rPr>
           <w:lang w:val="en-US"/>
         </w:rPr>
@@ -163,12 +165,26 @@
         <w:rPr>
           <w:lang w:val="en-US"/>
         </w:rPr>
-        <w:t>lost things and keeps it here.</w:t>
+        <w:t xml:space="preserve">lost things and keeps </w:t>
+      </w:r>
+      <w:proofErr w:type="gramStart"/>
+      <w:r>
+        <w:rPr>
+          <w:lang w:val="en-US"/>
+        </w:rPr>
+        <w:t>it</w:t>
+      </w:r>
+      <w:proofErr w:type="gramEnd"/>
+      <w:r>
+        <w:rPr>
+          <w:lang w:val="en-US"/>
+        </w:rPr>
+        <w:t xml:space="preserve"> here.</w:t>
       </w:r>
     </w:p>
     <w:p>
       <w:pPr>
-        <w:pStyle w:val="NoSpacing"/>
+        <w:pStyle w:val="Geenafstand"/>
         <w:rPr>
           <w:lang w:val="en-US"/>
         </w:rPr>
@@ -176,7 +192,7 @@
     </w:p>
     <w:p>
       <w:pPr>
-        <w:pStyle w:val="Subtitle"/>
+        <w:pStyle w:val="Ondertitel"/>
         <w:rPr>
           <w:lang w:val="en-US"/>
         </w:rPr>
@@ -190,7 +206,7 @@
     </w:p>
     <w:p>
       <w:pPr>
-        <w:pStyle w:val="NoSpacing"/>
+        <w:pStyle w:val="Geenafstand"/>
         <w:rPr>
           <w:lang w:val="en-US"/>
         </w:rPr>
@@ -204,7 +220,7 @@
     </w:p>
     <w:p>
       <w:pPr>
-        <w:pStyle w:val="NoSpacing"/>
+        <w:pStyle w:val="Geenafstand"/>
         <w:rPr>
           <w:lang w:val="en-US"/>
         </w:rPr>
@@ -221,12 +237,26 @@
         <w:rPr>
           <w:lang w:val="en-US"/>
         </w:rPr>
-        <w:t>: Oh that was just the rusty vending machine in the corner.</w:t>
+        <w:t xml:space="preserve">: </w:t>
+      </w:r>
+      <w:proofErr w:type="gramStart"/>
+      <w:r>
+        <w:rPr>
+          <w:lang w:val="en-US"/>
+        </w:rPr>
+        <w:t>Oh</w:t>
+      </w:r>
+      <w:proofErr w:type="gramEnd"/>
+      <w:r>
+        <w:rPr>
+          <w:lang w:val="en-US"/>
+        </w:rPr>
+        <w:t xml:space="preserve"> that was just the rusty vending machine in the corner.</w:t>
       </w:r>
     </w:p>
     <w:p>
       <w:pPr>
-        <w:pStyle w:val="NoSpacing"/>
+        <w:pStyle w:val="Geenafstand"/>
         <w:rPr>
           <w:lang w:val="en-US"/>
         </w:rPr>
@@ -234,7 +264,7 @@
     </w:p>
     <w:p>
       <w:pPr>
-        <w:pStyle w:val="Subtitle"/>
+        <w:pStyle w:val="Ondertitel"/>
         <w:rPr>
           <w:lang w:val="en-US"/>
         </w:rPr>
@@ -243,12 +273,40 @@
         <w:rPr>
           <w:lang w:val="en-US"/>
         </w:rPr>
-        <w:t>[You look over to the thing that dropped on the ground it looks to be an item, as you try and pick it up. Reebo appears behind you]</w:t>
+        <w:t xml:space="preserve">[You look </w:t>
+      </w:r>
+      <w:proofErr w:type="gramStart"/>
+      <w:r>
+        <w:rPr>
+          <w:lang w:val="en-US"/>
+        </w:rPr>
+        <w:t>over to</w:t>
+      </w:r>
+      <w:proofErr w:type="gramEnd"/>
+      <w:r>
+        <w:rPr>
+          <w:lang w:val="en-US"/>
+        </w:rPr>
+        <w:t xml:space="preserve"> the thing that dropped on the ground it looks to be an item, as you try and pick it up. </w:t>
+      </w:r>
+      <w:proofErr w:type="spellStart"/>
+      <w:r>
+        <w:rPr>
+          <w:lang w:val="en-US"/>
+        </w:rPr>
+        <w:t>Reebo</w:t>
+      </w:r>
+      <w:proofErr w:type="spellEnd"/>
+      <w:r>
+        <w:rPr>
+          <w:lang w:val="en-US"/>
+        </w:rPr>
+        <w:t xml:space="preserve"> appears behind you]</w:t>
       </w:r>
     </w:p>
     <w:p>
       <w:pPr>
-        <w:pStyle w:val="NoSpacing"/>
+        <w:pStyle w:val="Geenafstand"/>
         <w:rPr>
           <w:lang w:val="en-US"/>
         </w:rPr>
@@ -265,12 +323,26 @@
         <w:rPr>
           <w:lang w:val="en-US"/>
         </w:rPr>
-        <w:t>: You looking to buy something?!</w:t>
+        <w:t xml:space="preserve">: You </w:t>
+      </w:r>
+      <w:proofErr w:type="gramStart"/>
+      <w:r>
+        <w:rPr>
+          <w:lang w:val="en-US"/>
+        </w:rPr>
+        <w:t>looking</w:t>
+      </w:r>
+      <w:proofErr w:type="gramEnd"/>
+      <w:r>
+        <w:rPr>
+          <w:lang w:val="en-US"/>
+        </w:rPr>
+        <w:t xml:space="preserve"> to buy something?!</w:t>
       </w:r>
     </w:p>
     <w:p>
       <w:pPr>
-        <w:pStyle w:val="NoSpacing"/>
+        <w:pStyle w:val="Geenafstand"/>
         <w:rPr>
           <w:lang w:val="en-US"/>
         </w:rPr>
@@ -279,12 +351,26 @@
         <w:rPr>
           <w:lang w:val="en-US"/>
         </w:rPr>
-        <w:t>Player: [gasp] Oh you scared me!</w:t>
+        <w:t xml:space="preserve">Player: [gasp] </w:t>
+      </w:r>
+      <w:proofErr w:type="gramStart"/>
+      <w:r>
+        <w:rPr>
+          <w:lang w:val="en-US"/>
+        </w:rPr>
+        <w:t>Oh</w:t>
+      </w:r>
+      <w:proofErr w:type="gramEnd"/>
+      <w:r>
+        <w:rPr>
+          <w:lang w:val="en-US"/>
+        </w:rPr>
+        <w:t xml:space="preserve"> you scared me!</w:t>
       </w:r>
     </w:p>
     <w:p>
       <w:pPr>
-        <w:pStyle w:val="NoSpacing"/>
+        <w:pStyle w:val="Geenafstand"/>
         <w:rPr>
           <w:lang w:val="en-US"/>
         </w:rPr>
@@ -312,7 +398,7 @@
     <w:rPrDefault>
       <w:rPr>
         <w:rFonts w:asciiTheme="minorHAnsi" w:eastAsiaTheme="minorEastAsia" w:hAnsiTheme="minorHAnsi" w:cstheme="minorBidi"/>
-        <w:lang w:val="nl-NL" w:eastAsia="en-US" w:bidi="ar-SA"/>
+        <w:lang w:eastAsia="en-US" w:bidi="ar-SA"/>
       </w:rPr>
     </w:rPrDefault>
     <w:pPrDefault>
@@ -699,16 +785,16 @@
     <w:lsdException w:name="Unresolved Mention" w:semiHidden="1" w:unhideWhenUsed="1"/>
     <w:lsdException w:name="Smart Link" w:semiHidden="1" w:unhideWhenUsed="1"/>
   </w:latentStyles>
-  <w:style w:type="paragraph" w:default="1" w:styleId="Normal">
+  <w:style w:type="paragraph" w:default="1" w:styleId="Standaard">
     <w:name w:val="Normal"/>
     <w:qFormat/>
     <w:rsid w:val="00B5471F"/>
   </w:style>
-  <w:style w:type="paragraph" w:styleId="Heading1">
+  <w:style w:type="paragraph" w:styleId="Kop1">
     <w:name w:val="heading 1"/>
-    <w:basedOn w:val="Normal"/>
-    <w:next w:val="Normal"/>
-    <w:link w:val="Heading1Char"/>
+    <w:basedOn w:val="Standaard"/>
+    <w:next w:val="Standaard"/>
+    <w:link w:val="Kop1Char"/>
     <w:uiPriority w:val="9"/>
     <w:qFormat/>
     <w:rsid w:val="00B5471F"/>
@@ -731,11 +817,11 @@
       <w:szCs w:val="22"/>
     </w:rPr>
   </w:style>
-  <w:style w:type="paragraph" w:styleId="Heading2">
+  <w:style w:type="paragraph" w:styleId="Kop2">
     <w:name w:val="heading 2"/>
-    <w:basedOn w:val="Normal"/>
-    <w:next w:val="Normal"/>
-    <w:link w:val="Heading2Char"/>
+    <w:basedOn w:val="Standaard"/>
+    <w:next w:val="Standaard"/>
+    <w:link w:val="Kop2Char"/>
     <w:uiPriority w:val="9"/>
     <w:semiHidden/>
     <w:unhideWhenUsed/>
@@ -757,11 +843,11 @@
       <w:spacing w:val="15"/>
     </w:rPr>
   </w:style>
-  <w:style w:type="paragraph" w:styleId="Heading3">
+  <w:style w:type="paragraph" w:styleId="Kop3">
     <w:name w:val="heading 3"/>
-    <w:basedOn w:val="Normal"/>
-    <w:next w:val="Normal"/>
-    <w:link w:val="Heading3Char"/>
+    <w:basedOn w:val="Standaard"/>
+    <w:next w:val="Standaard"/>
+    <w:link w:val="Kop3Char"/>
     <w:uiPriority w:val="9"/>
     <w:semiHidden/>
     <w:unhideWhenUsed/>
@@ -780,11 +866,11 @@
       <w:spacing w:val="15"/>
     </w:rPr>
   </w:style>
-  <w:style w:type="paragraph" w:styleId="Heading4">
+  <w:style w:type="paragraph" w:styleId="Kop4">
     <w:name w:val="heading 4"/>
-    <w:basedOn w:val="Normal"/>
-    <w:next w:val="Normal"/>
-    <w:link w:val="Heading4Char"/>
+    <w:basedOn w:val="Standaard"/>
+    <w:next w:val="Standaard"/>
+    <w:link w:val="Kop4Char"/>
     <w:uiPriority w:val="9"/>
     <w:semiHidden/>
     <w:unhideWhenUsed/>
@@ -803,11 +889,11 @@
       <w:spacing w:val="10"/>
     </w:rPr>
   </w:style>
-  <w:style w:type="paragraph" w:styleId="Heading5">
+  <w:style w:type="paragraph" w:styleId="Kop5">
     <w:name w:val="heading 5"/>
-    <w:basedOn w:val="Normal"/>
-    <w:next w:val="Normal"/>
-    <w:link w:val="Heading5Char"/>
+    <w:basedOn w:val="Standaard"/>
+    <w:next w:val="Standaard"/>
+    <w:link w:val="Kop5Char"/>
     <w:uiPriority w:val="9"/>
     <w:semiHidden/>
     <w:unhideWhenUsed/>
@@ -826,11 +912,11 @@
       <w:spacing w:val="10"/>
     </w:rPr>
   </w:style>
-  <w:style w:type="paragraph" w:styleId="Heading6">
+  <w:style w:type="paragraph" w:styleId="Kop6">
     <w:name w:val="heading 6"/>
-    <w:basedOn w:val="Normal"/>
-    <w:next w:val="Normal"/>
-    <w:link w:val="Heading6Char"/>
+    <w:basedOn w:val="Standaard"/>
+    <w:next w:val="Standaard"/>
+    <w:link w:val="Kop6Char"/>
     <w:uiPriority w:val="9"/>
     <w:semiHidden/>
     <w:unhideWhenUsed/>
@@ -849,11 +935,11 @@
       <w:spacing w:val="10"/>
     </w:rPr>
   </w:style>
-  <w:style w:type="paragraph" w:styleId="Heading7">
+  <w:style w:type="paragraph" w:styleId="Kop7">
     <w:name w:val="heading 7"/>
-    <w:basedOn w:val="Normal"/>
-    <w:next w:val="Normal"/>
-    <w:link w:val="Heading7Char"/>
+    <w:basedOn w:val="Standaard"/>
+    <w:next w:val="Standaard"/>
+    <w:link w:val="Kop7Char"/>
     <w:uiPriority w:val="9"/>
     <w:semiHidden/>
     <w:unhideWhenUsed/>
@@ -869,11 +955,11 @@
       <w:spacing w:val="10"/>
     </w:rPr>
   </w:style>
-  <w:style w:type="paragraph" w:styleId="Heading8">
+  <w:style w:type="paragraph" w:styleId="Kop8">
     <w:name w:val="heading 8"/>
-    <w:basedOn w:val="Normal"/>
-    <w:next w:val="Normal"/>
-    <w:link w:val="Heading8Char"/>
+    <w:basedOn w:val="Standaard"/>
+    <w:next w:val="Standaard"/>
+    <w:link w:val="Kop8Char"/>
     <w:uiPriority w:val="9"/>
     <w:semiHidden/>
     <w:unhideWhenUsed/>
@@ -890,11 +976,11 @@
       <w:szCs w:val="18"/>
     </w:rPr>
   </w:style>
-  <w:style w:type="paragraph" w:styleId="Heading9">
+  <w:style w:type="paragraph" w:styleId="Kop9">
     <w:name w:val="heading 9"/>
-    <w:basedOn w:val="Normal"/>
-    <w:next w:val="Normal"/>
-    <w:link w:val="Heading9Char"/>
+    <w:basedOn w:val="Standaard"/>
+    <w:next w:val="Standaard"/>
+    <w:link w:val="Kop9Char"/>
     <w:uiPriority w:val="9"/>
     <w:semiHidden/>
     <w:unhideWhenUsed/>
@@ -913,13 +999,13 @@
       <w:szCs w:val="18"/>
     </w:rPr>
   </w:style>
-  <w:style w:type="character" w:default="1" w:styleId="DefaultParagraphFont">
+  <w:style w:type="character" w:default="1" w:styleId="Standaardalinea-lettertype">
     <w:name w:val="Default Paragraph Font"/>
     <w:uiPriority w:val="1"/>
     <w:semiHidden/>
     <w:unhideWhenUsed/>
   </w:style>
-  <w:style w:type="table" w:default="1" w:styleId="TableNormal">
+  <w:style w:type="table" w:default="1" w:styleId="Standaardtabel">
     <w:name w:val="Normal Table"/>
     <w:uiPriority w:val="99"/>
     <w:semiHidden/>
@@ -934,16 +1020,16 @@
       </w:tblCellMar>
     </w:tblPr>
   </w:style>
-  <w:style w:type="numbering" w:default="1" w:styleId="NoList">
+  <w:style w:type="numbering" w:default="1" w:styleId="Geenlijst">
     <w:name w:val="No List"/>
     <w:uiPriority w:val="99"/>
     <w:semiHidden/>
     <w:unhideWhenUsed/>
   </w:style>
-  <w:style w:type="character" w:customStyle="1" w:styleId="Heading1Char">
-    <w:name w:val="Heading 1 Char"/>
-    <w:basedOn w:val="DefaultParagraphFont"/>
-    <w:link w:val="Heading1"/>
+  <w:style w:type="character" w:customStyle="1" w:styleId="Kop1Char">
+    <w:name w:val="Kop 1 Char"/>
+    <w:basedOn w:val="Standaardalinea-lettertype"/>
+    <w:link w:val="Kop1"/>
     <w:uiPriority w:val="9"/>
     <w:rsid w:val="00B5471F"/>
     <w:rPr>
@@ -955,10 +1041,10 @@
       <w:shd w:val="clear" w:color="auto" w:fill="156082" w:themeFill="accent1"/>
     </w:rPr>
   </w:style>
-  <w:style w:type="character" w:customStyle="1" w:styleId="Heading2Char">
-    <w:name w:val="Heading 2 Char"/>
-    <w:basedOn w:val="DefaultParagraphFont"/>
-    <w:link w:val="Heading2"/>
+  <w:style w:type="character" w:customStyle="1" w:styleId="Kop2Char">
+    <w:name w:val="Kop 2 Char"/>
+    <w:basedOn w:val="Standaardalinea-lettertype"/>
+    <w:link w:val="Kop2"/>
     <w:uiPriority w:val="9"/>
     <w:semiHidden/>
     <w:rsid w:val="00B5471F"/>
@@ -968,10 +1054,10 @@
       <w:shd w:val="clear" w:color="auto" w:fill="C1E4F5" w:themeFill="accent1" w:themeFillTint="33"/>
     </w:rPr>
   </w:style>
-  <w:style w:type="character" w:customStyle="1" w:styleId="Heading3Char">
-    <w:name w:val="Heading 3 Char"/>
-    <w:basedOn w:val="DefaultParagraphFont"/>
-    <w:link w:val="Heading3"/>
+  <w:style w:type="character" w:customStyle="1" w:styleId="Kop3Char">
+    <w:name w:val="Kop 3 Char"/>
+    <w:basedOn w:val="Standaardalinea-lettertype"/>
+    <w:link w:val="Kop3"/>
     <w:uiPriority w:val="9"/>
     <w:semiHidden/>
     <w:rsid w:val="00B5471F"/>
@@ -981,10 +1067,10 @@
       <w:spacing w:val="15"/>
     </w:rPr>
   </w:style>
-  <w:style w:type="character" w:customStyle="1" w:styleId="Heading4Char">
-    <w:name w:val="Heading 4 Char"/>
-    <w:basedOn w:val="DefaultParagraphFont"/>
-    <w:link w:val="Heading4"/>
+  <w:style w:type="character" w:customStyle="1" w:styleId="Kop4Char">
+    <w:name w:val="Kop 4 Char"/>
+    <w:basedOn w:val="Standaardalinea-lettertype"/>
+    <w:link w:val="Kop4"/>
     <w:uiPriority w:val="9"/>
     <w:semiHidden/>
     <w:rsid w:val="00B5471F"/>
@@ -994,10 +1080,10 @@
       <w:spacing w:val="10"/>
     </w:rPr>
   </w:style>
-  <w:style w:type="character" w:customStyle="1" w:styleId="Heading5Char">
-    <w:name w:val="Heading 5 Char"/>
-    <w:basedOn w:val="DefaultParagraphFont"/>
-    <w:link w:val="Heading5"/>
+  <w:style w:type="character" w:customStyle="1" w:styleId="Kop5Char">
+    <w:name w:val="Kop 5 Char"/>
+    <w:basedOn w:val="Standaardalinea-lettertype"/>
+    <w:link w:val="Kop5"/>
     <w:uiPriority w:val="9"/>
     <w:semiHidden/>
     <w:rsid w:val="00B5471F"/>
@@ -1007,10 +1093,10 @@
       <w:spacing w:val="10"/>
     </w:rPr>
   </w:style>
-  <w:style w:type="character" w:customStyle="1" w:styleId="Heading6Char">
-    <w:name w:val="Heading 6 Char"/>
-    <w:basedOn w:val="DefaultParagraphFont"/>
-    <w:link w:val="Heading6"/>
+  <w:style w:type="character" w:customStyle="1" w:styleId="Kop6Char">
+    <w:name w:val="Kop 6 Char"/>
+    <w:basedOn w:val="Standaardalinea-lettertype"/>
+    <w:link w:val="Kop6"/>
     <w:uiPriority w:val="9"/>
     <w:semiHidden/>
     <w:rsid w:val="00B5471F"/>
@@ -1020,10 +1106,10 @@
       <w:spacing w:val="10"/>
     </w:rPr>
   </w:style>
-  <w:style w:type="character" w:customStyle="1" w:styleId="Heading7Char">
-    <w:name w:val="Heading 7 Char"/>
-    <w:basedOn w:val="DefaultParagraphFont"/>
-    <w:link w:val="Heading7"/>
+  <w:style w:type="character" w:customStyle="1" w:styleId="Kop7Char">
+    <w:name w:val="Kop 7 Char"/>
+    <w:basedOn w:val="Standaardalinea-lettertype"/>
+    <w:link w:val="Kop7"/>
     <w:uiPriority w:val="9"/>
     <w:semiHidden/>
     <w:rsid w:val="00B5471F"/>
@@ -1033,10 +1119,10 @@
       <w:spacing w:val="10"/>
     </w:rPr>
   </w:style>
-  <w:style w:type="character" w:customStyle="1" w:styleId="Heading8Char">
-    <w:name w:val="Heading 8 Char"/>
-    <w:basedOn w:val="DefaultParagraphFont"/>
-    <w:link w:val="Heading8"/>
+  <w:style w:type="character" w:customStyle="1" w:styleId="Kop8Char">
+    <w:name w:val="Kop 8 Char"/>
+    <w:basedOn w:val="Standaardalinea-lettertype"/>
+    <w:link w:val="Kop8"/>
     <w:uiPriority w:val="9"/>
     <w:semiHidden/>
     <w:rsid w:val="00B5471F"/>
@@ -1047,10 +1133,10 @@
       <w:szCs w:val="18"/>
     </w:rPr>
   </w:style>
-  <w:style w:type="character" w:customStyle="1" w:styleId="Heading9Char">
-    <w:name w:val="Heading 9 Char"/>
-    <w:basedOn w:val="DefaultParagraphFont"/>
-    <w:link w:val="Heading9"/>
+  <w:style w:type="character" w:customStyle="1" w:styleId="Kop9Char">
+    <w:name w:val="Kop 9 Char"/>
+    <w:basedOn w:val="Standaardalinea-lettertype"/>
+    <w:link w:val="Kop9"/>
     <w:uiPriority w:val="9"/>
     <w:semiHidden/>
     <w:rsid w:val="00B5471F"/>
@@ -1063,11 +1149,11 @@
       <w:szCs w:val="18"/>
     </w:rPr>
   </w:style>
-  <w:style w:type="paragraph" w:styleId="Title">
+  <w:style w:type="paragraph" w:styleId="Titel">
     <w:name w:val="Title"/>
-    <w:basedOn w:val="Normal"/>
-    <w:next w:val="Normal"/>
-    <w:link w:val="TitleChar"/>
+    <w:basedOn w:val="Standaard"/>
+    <w:next w:val="Standaard"/>
+    <w:link w:val="TitelChar"/>
     <w:uiPriority w:val="10"/>
     <w:qFormat/>
     <w:rsid w:val="00B5471F"/>
@@ -1083,10 +1169,10 @@
       <w:szCs w:val="52"/>
     </w:rPr>
   </w:style>
-  <w:style w:type="character" w:customStyle="1" w:styleId="TitleChar">
-    <w:name w:val="Title Char"/>
-    <w:basedOn w:val="DefaultParagraphFont"/>
-    <w:link w:val="Title"/>
+  <w:style w:type="character" w:customStyle="1" w:styleId="TitelChar">
+    <w:name w:val="Titel Char"/>
+    <w:basedOn w:val="Standaardalinea-lettertype"/>
+    <w:link w:val="Titel"/>
     <w:uiPriority w:val="10"/>
     <w:rsid w:val="00B5471F"/>
     <w:rPr>
@@ -1098,11 +1184,11 @@
       <w:szCs w:val="52"/>
     </w:rPr>
   </w:style>
-  <w:style w:type="paragraph" w:styleId="Subtitle">
+  <w:style w:type="paragraph" w:styleId="Ondertitel">
     <w:name w:val="Subtitle"/>
-    <w:basedOn w:val="Normal"/>
-    <w:next w:val="Normal"/>
-    <w:link w:val="SubtitleChar"/>
+    <w:basedOn w:val="Standaard"/>
+    <w:next w:val="Standaard"/>
+    <w:link w:val="OndertitelChar"/>
     <w:uiPriority w:val="11"/>
     <w:qFormat/>
     <w:rsid w:val="00B5471F"/>
@@ -1117,10 +1203,10 @@
       <w:szCs w:val="21"/>
     </w:rPr>
   </w:style>
-  <w:style w:type="character" w:customStyle="1" w:styleId="SubtitleChar">
-    <w:name w:val="Subtitle Char"/>
-    <w:basedOn w:val="DefaultParagraphFont"/>
-    <w:link w:val="Subtitle"/>
+  <w:style w:type="character" w:customStyle="1" w:styleId="OndertitelChar">
+    <w:name w:val="Ondertitel Char"/>
+    <w:basedOn w:val="Standaardalinea-lettertype"/>
+    <w:link w:val="Ondertitel"/>
     <w:uiPriority w:val="11"/>
     <w:rsid w:val="00B5471F"/>
     <w:rPr>
@@ -1131,11 +1217,11 @@
       <w:szCs w:val="21"/>
     </w:rPr>
   </w:style>
-  <w:style w:type="paragraph" w:styleId="Quote">
+  <w:style w:type="paragraph" w:styleId="Citaat">
     <w:name w:val="Quote"/>
-    <w:basedOn w:val="Normal"/>
-    <w:next w:val="Normal"/>
-    <w:link w:val="QuoteChar"/>
+    <w:basedOn w:val="Standaard"/>
+    <w:next w:val="Standaard"/>
+    <w:link w:val="CitaatChar"/>
     <w:uiPriority w:val="29"/>
     <w:qFormat/>
     <w:rsid w:val="00B5471F"/>
@@ -1146,10 +1232,10 @@
       <w:szCs w:val="24"/>
     </w:rPr>
   </w:style>
-  <w:style w:type="character" w:customStyle="1" w:styleId="QuoteChar">
-    <w:name w:val="Quote Char"/>
-    <w:basedOn w:val="DefaultParagraphFont"/>
-    <w:link w:val="Quote"/>
+  <w:style w:type="character" w:customStyle="1" w:styleId="CitaatChar">
+    <w:name w:val="Citaat Char"/>
+    <w:basedOn w:val="Standaardalinea-lettertype"/>
+    <w:link w:val="Citaat"/>
     <w:uiPriority w:val="29"/>
     <w:rsid w:val="00B5471F"/>
     <w:rPr>
@@ -1159,9 +1245,9 @@
       <w:szCs w:val="24"/>
     </w:rPr>
   </w:style>
-  <w:style w:type="paragraph" w:styleId="ListParagraph">
+  <w:style w:type="paragraph" w:styleId="Lijstalinea">
     <w:name w:val="List Paragraph"/>
-    <w:basedOn w:val="Normal"/>
+    <w:basedOn w:val="Standaard"/>
     <w:uiPriority w:val="34"/>
     <w:qFormat/>
     <w:rsid w:val="00E006E7"/>
@@ -1170,7 +1256,7 @@
       <w:contextualSpacing/>
     </w:pPr>
   </w:style>
-  <w:style w:type="character" w:styleId="IntenseEmphasis">
+  <w:style w:type="character" w:styleId="Intensievebenadrukking">
     <w:name w:val="Intense Emphasis"/>
     <w:uiPriority w:val="21"/>
     <w:qFormat/>
@@ -1183,11 +1269,11 @@
       <w:spacing w:val="10"/>
     </w:rPr>
   </w:style>
-  <w:style w:type="paragraph" w:styleId="IntenseQuote">
+  <w:style w:type="paragraph" w:styleId="Duidelijkcitaat">
     <w:name w:val="Intense Quote"/>
-    <w:basedOn w:val="Normal"/>
-    <w:next w:val="Normal"/>
-    <w:link w:val="IntenseQuoteChar"/>
+    <w:basedOn w:val="Standaard"/>
+    <w:next w:val="Standaard"/>
+    <w:link w:val="DuidelijkcitaatChar"/>
     <w:uiPriority w:val="30"/>
     <w:qFormat/>
     <w:rsid w:val="00B5471F"/>
@@ -1202,10 +1288,10 @@
       <w:szCs w:val="24"/>
     </w:rPr>
   </w:style>
-  <w:style w:type="character" w:customStyle="1" w:styleId="IntenseQuoteChar">
-    <w:name w:val="Intense Quote Char"/>
-    <w:basedOn w:val="DefaultParagraphFont"/>
-    <w:link w:val="IntenseQuote"/>
+  <w:style w:type="character" w:customStyle="1" w:styleId="DuidelijkcitaatChar">
+    <w:name w:val="Duidelijk citaat Char"/>
+    <w:basedOn w:val="Standaardalinea-lettertype"/>
+    <w:link w:val="Duidelijkcitaat"/>
     <w:uiPriority w:val="30"/>
     <w:rsid w:val="00B5471F"/>
     <w:rPr>
@@ -1214,7 +1300,7 @@
       <w:szCs w:val="24"/>
     </w:rPr>
   </w:style>
-  <w:style w:type="character" w:styleId="IntenseReference">
+  <w:style w:type="character" w:styleId="Intensieveverwijzing">
     <w:name w:val="Intense Reference"/>
     <w:uiPriority w:val="32"/>
     <w:qFormat/>
@@ -1228,7 +1314,7 @@
       <w:color w:val="156082" w:themeColor="accent1"/>
     </w:rPr>
   </w:style>
-  <w:style w:type="paragraph" w:styleId="NoSpacing">
+  <w:style w:type="paragraph" w:styleId="Geenafstand">
     <w:name w:val="No Spacing"/>
     <w:uiPriority w:val="1"/>
     <w:qFormat/>
@@ -1237,10 +1323,10 @@
       <w:spacing w:after="0" w:line="240" w:lineRule="auto"/>
     </w:pPr>
   </w:style>
-  <w:style w:type="paragraph" w:styleId="Caption">
+  <w:style w:type="paragraph" w:styleId="Bijschrift">
     <w:name w:val="caption"/>
-    <w:basedOn w:val="Normal"/>
-    <w:next w:val="Normal"/>
+    <w:basedOn w:val="Standaard"/>
+    <w:next w:val="Standaard"/>
     <w:uiPriority w:val="35"/>
     <w:semiHidden/>
     <w:unhideWhenUsed/>
@@ -1254,7 +1340,7 @@
       <w:szCs w:val="16"/>
     </w:rPr>
   </w:style>
-  <w:style w:type="character" w:styleId="Strong">
+  <w:style w:type="character" w:styleId="Zwaar">
     <w:name w:val="Strong"/>
     <w:uiPriority w:val="22"/>
     <w:qFormat/>
@@ -1264,7 +1350,7 @@
       <w:bCs/>
     </w:rPr>
   </w:style>
-  <w:style w:type="character" w:styleId="Emphasis">
+  <w:style w:type="character" w:styleId="Nadruk">
     <w:name w:val="Emphasis"/>
     <w:uiPriority w:val="20"/>
     <w:qFormat/>
@@ -1275,7 +1361,7 @@
       <w:spacing w:val="5"/>
     </w:rPr>
   </w:style>
-  <w:style w:type="character" w:styleId="SubtleEmphasis">
+  <w:style w:type="character" w:styleId="Subtielebenadrukking">
     <w:name w:val="Subtle Emphasis"/>
     <w:uiPriority w:val="19"/>
     <w:qFormat/>
@@ -1286,7 +1372,7 @@
       <w:color w:val="0A2F40" w:themeColor="accent1" w:themeShade="7F"/>
     </w:rPr>
   </w:style>
-  <w:style w:type="character" w:styleId="SubtleReference">
+  <w:style w:type="character" w:styleId="Subtieleverwijzing">
     <w:name w:val="Subtle Reference"/>
     <w:uiPriority w:val="31"/>
     <w:qFormat/>
@@ -1297,7 +1383,7 @@
       <w:color w:val="156082" w:themeColor="accent1"/>
     </w:rPr>
   </w:style>
-  <w:style w:type="character" w:styleId="BookTitle">
+  <w:style w:type="character" w:styleId="Titelvanboek">
     <w:name w:val="Book Title"/>
     <w:uiPriority w:val="33"/>
     <w:qFormat/>
@@ -1310,10 +1396,10 @@
       <w:spacing w:val="0"/>
     </w:rPr>
   </w:style>
-  <w:style w:type="paragraph" w:styleId="TOCHeading">
+  <w:style w:type="paragraph" w:styleId="Kopvaninhoudsopgave">
     <w:name w:val="TOC Heading"/>
-    <w:basedOn w:val="Heading1"/>
-    <w:next w:val="Normal"/>
+    <w:basedOn w:val="Kop1"/>
+    <w:next w:val="Standaard"/>
     <w:uiPriority w:val="39"/>
     <w:semiHidden/>
     <w:unhideWhenUsed/>

</xml_diff>

<commit_message>
Reapply "Merge branch 'test'"
This reverts commit 1f341dd324c566746a6eedb1381b007bd5239e23.
</commit_message>
<xml_diff>
--- a/ShopKeeper Dialogue.docx
+++ b/ShopKeeper Dialogue.docx
@@ -4,7 +4,7 @@
   <w:body>
     <w:p>
       <w:pPr>
-        <w:pStyle w:val="Titel"/>
+        <w:pStyle w:val="Title"/>
         <w:rPr>
           <w:lang w:val="en-US"/>
         </w:rPr>
@@ -18,21 +18,33 @@
     </w:p>
     <w:p>
       <w:pPr>
-        <w:pStyle w:val="Ondertitel"/>
-        <w:rPr>
-          <w:lang w:val="en-US"/>
-        </w:rPr>
-      </w:pPr>
-      <w:r>
-        <w:rPr>
-          <w:lang w:val="en-US"/>
-        </w:rPr>
-        <w:t>[As you open the door of the shop, you hear a bell ring. Inside you see the shopkeeper and a vending machine that is buzzing in a corner. The vending machine looks broken.]</w:t>
+        <w:pStyle w:val="Subtitle"/>
+        <w:rPr>
+          <w:lang w:val="en-US"/>
+        </w:rPr>
+      </w:pPr>
+      <w:r>
+        <w:rPr>
+          <w:lang w:val="en-US"/>
+        </w:rPr>
+        <w:t xml:space="preserve">[As you open the door of the shop, you hear a bell ring. </w:t>
+      </w:r>
+      <w:r>
+        <w:rPr>
+          <w:lang w:val="en-US"/>
+        </w:rPr>
+        <w:t xml:space="preserve">YOU LOOK AROUND AND SEE A </w:t>
+      </w:r>
+      <w:r>
+        <w:rPr>
+          <w:lang w:val="en-US"/>
+        </w:rPr>
+        <w:t>shopkeeper and a vending machine that is buzzing in a corner. The vending machine looks broken.]</w:t>
       </w:r>
     </w:p>
     <w:p>
       <w:pPr>
-        <w:pStyle w:val="Geenafstand"/>
+        <w:pStyle w:val="NoSpacing"/>
         <w:rPr>
           <w:lang w:val="en-US"/>
         </w:rPr>
@@ -52,7 +64,7 @@
     </w:p>
     <w:p>
       <w:pPr>
-        <w:pStyle w:val="Geenafstand"/>
+        <w:pStyle w:val="NoSpacing"/>
         <w:rPr>
           <w:lang w:val="en-US"/>
         </w:rPr>
@@ -60,7 +72,7 @@
     </w:p>
     <w:p>
       <w:pPr>
-        <w:pStyle w:val="Ondertitel"/>
+        <w:pStyle w:val="Subtitle"/>
         <w:rPr>
           <w:lang w:val="en-US"/>
         </w:rPr>
@@ -74,7 +86,7 @@
     </w:p>
     <w:p>
       <w:pPr>
-        <w:pStyle w:val="Geenafstand"/>
+        <w:pStyle w:val="NoSpacing"/>
         <w:rPr>
           <w:lang w:val="en-US"/>
         </w:rPr>
@@ -114,35 +126,21 @@
     </w:p>
     <w:p>
       <w:pPr>
-        <w:pStyle w:val="Geenafstand"/>
-        <w:rPr>
-          <w:lang w:val="en-US"/>
-        </w:rPr>
-      </w:pPr>
-      <w:r>
-        <w:rPr>
-          <w:lang w:val="en-US"/>
-        </w:rPr>
-        <w:t xml:space="preserve">Player: </w:t>
-      </w:r>
-      <w:proofErr w:type="gramStart"/>
-      <w:r>
-        <w:rPr>
-          <w:lang w:val="en-US"/>
-        </w:rPr>
-        <w:t>Yeah..</w:t>
-      </w:r>
-      <w:proofErr w:type="gramEnd"/>
-      <w:r>
-        <w:rPr>
-          <w:lang w:val="en-US"/>
-        </w:rPr>
-        <w:t xml:space="preserve"> I don’t know where I am. What is this place?</w:t>
+        <w:pStyle w:val="NoSpacing"/>
+        <w:rPr>
+          <w:lang w:val="en-US"/>
+        </w:rPr>
+      </w:pPr>
+      <w:r>
+        <w:rPr>
+          <w:lang w:val="en-US"/>
+        </w:rPr>
+        <w:t>Player: Yeah.. I don’t know where I am. What is this place?</w:t>
       </w:r>
     </w:p>
     <w:p>
       <w:pPr>
-        <w:pStyle w:val="Geenafstand"/>
+        <w:pStyle w:val="NoSpacing"/>
         <w:rPr>
           <w:lang w:val="en-US"/>
         </w:rPr>
@@ -165,26 +163,12 @@
         <w:rPr>
           <w:lang w:val="en-US"/>
         </w:rPr>
-        <w:t xml:space="preserve">lost things and keeps </w:t>
-      </w:r>
-      <w:proofErr w:type="gramStart"/>
-      <w:r>
-        <w:rPr>
-          <w:lang w:val="en-US"/>
-        </w:rPr>
-        <w:t>it</w:t>
-      </w:r>
-      <w:proofErr w:type="gramEnd"/>
-      <w:r>
-        <w:rPr>
-          <w:lang w:val="en-US"/>
-        </w:rPr>
-        <w:t xml:space="preserve"> here.</w:t>
+        <w:t>lost things and keeps it here.</w:t>
       </w:r>
     </w:p>
     <w:p>
       <w:pPr>
-        <w:pStyle w:val="Geenafstand"/>
+        <w:pStyle w:val="NoSpacing"/>
         <w:rPr>
           <w:lang w:val="en-US"/>
         </w:rPr>
@@ -192,7 +176,7 @@
     </w:p>
     <w:p>
       <w:pPr>
-        <w:pStyle w:val="Ondertitel"/>
+        <w:pStyle w:val="Subtitle"/>
         <w:rPr>
           <w:lang w:val="en-US"/>
         </w:rPr>
@@ -206,7 +190,7 @@
     </w:p>
     <w:p>
       <w:pPr>
-        <w:pStyle w:val="Geenafstand"/>
+        <w:pStyle w:val="NoSpacing"/>
         <w:rPr>
           <w:lang w:val="en-US"/>
         </w:rPr>
@@ -220,7 +204,7 @@
     </w:p>
     <w:p>
       <w:pPr>
-        <w:pStyle w:val="Geenafstand"/>
+        <w:pStyle w:val="NoSpacing"/>
         <w:rPr>
           <w:lang w:val="en-US"/>
         </w:rPr>
@@ -237,26 +221,12 @@
         <w:rPr>
           <w:lang w:val="en-US"/>
         </w:rPr>
-        <w:t xml:space="preserve">: </w:t>
-      </w:r>
-      <w:proofErr w:type="gramStart"/>
-      <w:r>
-        <w:rPr>
-          <w:lang w:val="en-US"/>
-        </w:rPr>
-        <w:t>Oh</w:t>
-      </w:r>
-      <w:proofErr w:type="gramEnd"/>
-      <w:r>
-        <w:rPr>
-          <w:lang w:val="en-US"/>
-        </w:rPr>
-        <w:t xml:space="preserve"> that was just the rusty vending machine in the corner.</w:t>
+        <w:t>: Oh that was just the rusty vending machine in the corner.</w:t>
       </w:r>
     </w:p>
     <w:p>
       <w:pPr>
-        <w:pStyle w:val="Geenafstand"/>
+        <w:pStyle w:val="NoSpacing"/>
         <w:rPr>
           <w:lang w:val="en-US"/>
         </w:rPr>
@@ -264,49 +234,21 @@
     </w:p>
     <w:p>
       <w:pPr>
-        <w:pStyle w:val="Ondertitel"/>
-        <w:rPr>
-          <w:lang w:val="en-US"/>
-        </w:rPr>
-      </w:pPr>
-      <w:r>
-        <w:rPr>
-          <w:lang w:val="en-US"/>
-        </w:rPr>
-        <w:t xml:space="preserve">[You look </w:t>
-      </w:r>
-      <w:proofErr w:type="gramStart"/>
-      <w:r>
-        <w:rPr>
-          <w:lang w:val="en-US"/>
-        </w:rPr>
-        <w:t>over to</w:t>
-      </w:r>
-      <w:proofErr w:type="gramEnd"/>
-      <w:r>
-        <w:rPr>
-          <w:lang w:val="en-US"/>
-        </w:rPr>
-        <w:t xml:space="preserve"> the thing that dropped on the ground it looks to be an item, as you try and pick it up. </w:t>
-      </w:r>
-      <w:proofErr w:type="spellStart"/>
-      <w:r>
-        <w:rPr>
-          <w:lang w:val="en-US"/>
-        </w:rPr>
-        <w:t>Reebo</w:t>
-      </w:r>
-      <w:proofErr w:type="spellEnd"/>
-      <w:r>
-        <w:rPr>
-          <w:lang w:val="en-US"/>
-        </w:rPr>
-        <w:t xml:space="preserve"> appears behind you]</w:t>
+        <w:pStyle w:val="Subtitle"/>
+        <w:rPr>
+          <w:lang w:val="en-US"/>
+        </w:rPr>
+      </w:pPr>
+      <w:r>
+        <w:rPr>
+          <w:lang w:val="en-US"/>
+        </w:rPr>
+        <w:t>[You look over to the thing that dropped on the ground it looks to be an item, as you try and pick it up. Reebo appears behind you]</w:t>
       </w:r>
     </w:p>
     <w:p>
       <w:pPr>
-        <w:pStyle w:val="Geenafstand"/>
+        <w:pStyle w:val="NoSpacing"/>
         <w:rPr>
           <w:lang w:val="en-US"/>
         </w:rPr>
@@ -323,54 +265,26 @@
         <w:rPr>
           <w:lang w:val="en-US"/>
         </w:rPr>
-        <w:t xml:space="preserve">: You </w:t>
-      </w:r>
-      <w:proofErr w:type="gramStart"/>
-      <w:r>
-        <w:rPr>
-          <w:lang w:val="en-US"/>
-        </w:rPr>
-        <w:t>looking</w:t>
-      </w:r>
-      <w:proofErr w:type="gramEnd"/>
-      <w:r>
-        <w:rPr>
-          <w:lang w:val="en-US"/>
-        </w:rPr>
-        <w:t xml:space="preserve"> to buy something?!</w:t>
+        <w:t>: You looking to buy something?!</w:t>
       </w:r>
     </w:p>
     <w:p>
       <w:pPr>
-        <w:pStyle w:val="Geenafstand"/>
-        <w:rPr>
-          <w:lang w:val="en-US"/>
-        </w:rPr>
-      </w:pPr>
-      <w:r>
-        <w:rPr>
-          <w:lang w:val="en-US"/>
-        </w:rPr>
-        <w:t xml:space="preserve">Player: [gasp] </w:t>
-      </w:r>
-      <w:proofErr w:type="gramStart"/>
-      <w:r>
-        <w:rPr>
-          <w:lang w:val="en-US"/>
-        </w:rPr>
-        <w:t>Oh</w:t>
-      </w:r>
-      <w:proofErr w:type="gramEnd"/>
-      <w:r>
-        <w:rPr>
-          <w:lang w:val="en-US"/>
-        </w:rPr>
-        <w:t xml:space="preserve"> you scared me!</w:t>
+        <w:pStyle w:val="NoSpacing"/>
+        <w:rPr>
+          <w:lang w:val="en-US"/>
+        </w:rPr>
+      </w:pPr>
+      <w:r>
+        <w:rPr>
+          <w:lang w:val="en-US"/>
+        </w:rPr>
+        <w:t>Player: [gasp] Oh you scared me!</w:t>
       </w:r>
     </w:p>
     <w:p>
       <w:pPr>
-        <w:pStyle w:val="Geenafstand"/>
+        <w:pStyle w:val="NoSpacing"/>
         <w:rPr>
           <w:lang w:val="en-US"/>
         </w:rPr>
@@ -398,7 +312,7 @@
     <w:rPrDefault>
       <w:rPr>
         <w:rFonts w:asciiTheme="minorHAnsi" w:eastAsiaTheme="minorEastAsia" w:hAnsiTheme="minorHAnsi" w:cstheme="minorBidi"/>
-        <w:lang w:eastAsia="en-US" w:bidi="ar-SA"/>
+        <w:lang w:val="nl-NL" w:eastAsia="en-US" w:bidi="ar-SA"/>
       </w:rPr>
     </w:rPrDefault>
     <w:pPrDefault>
@@ -785,16 +699,16 @@
     <w:lsdException w:name="Unresolved Mention" w:semiHidden="1" w:unhideWhenUsed="1"/>
     <w:lsdException w:name="Smart Link" w:semiHidden="1" w:unhideWhenUsed="1"/>
   </w:latentStyles>
-  <w:style w:type="paragraph" w:default="1" w:styleId="Standaard">
+  <w:style w:type="paragraph" w:default="1" w:styleId="Normal">
     <w:name w:val="Normal"/>
     <w:qFormat/>
     <w:rsid w:val="00B5471F"/>
   </w:style>
-  <w:style w:type="paragraph" w:styleId="Kop1">
+  <w:style w:type="paragraph" w:styleId="Heading1">
     <w:name w:val="heading 1"/>
-    <w:basedOn w:val="Standaard"/>
-    <w:next w:val="Standaard"/>
-    <w:link w:val="Kop1Char"/>
+    <w:basedOn w:val="Normal"/>
+    <w:next w:val="Normal"/>
+    <w:link w:val="Heading1Char"/>
     <w:uiPriority w:val="9"/>
     <w:qFormat/>
     <w:rsid w:val="00B5471F"/>
@@ -817,11 +731,11 @@
       <w:szCs w:val="22"/>
     </w:rPr>
   </w:style>
-  <w:style w:type="paragraph" w:styleId="Kop2">
+  <w:style w:type="paragraph" w:styleId="Heading2">
     <w:name w:val="heading 2"/>
-    <w:basedOn w:val="Standaard"/>
-    <w:next w:val="Standaard"/>
-    <w:link w:val="Kop2Char"/>
+    <w:basedOn w:val="Normal"/>
+    <w:next w:val="Normal"/>
+    <w:link w:val="Heading2Char"/>
     <w:uiPriority w:val="9"/>
     <w:semiHidden/>
     <w:unhideWhenUsed/>
@@ -843,11 +757,11 @@
       <w:spacing w:val="15"/>
     </w:rPr>
   </w:style>
-  <w:style w:type="paragraph" w:styleId="Kop3">
+  <w:style w:type="paragraph" w:styleId="Heading3">
     <w:name w:val="heading 3"/>
-    <w:basedOn w:val="Standaard"/>
-    <w:next w:val="Standaard"/>
-    <w:link w:val="Kop3Char"/>
+    <w:basedOn w:val="Normal"/>
+    <w:next w:val="Normal"/>
+    <w:link w:val="Heading3Char"/>
     <w:uiPriority w:val="9"/>
     <w:semiHidden/>
     <w:unhideWhenUsed/>
@@ -866,11 +780,11 @@
       <w:spacing w:val="15"/>
     </w:rPr>
   </w:style>
-  <w:style w:type="paragraph" w:styleId="Kop4">
+  <w:style w:type="paragraph" w:styleId="Heading4">
     <w:name w:val="heading 4"/>
-    <w:basedOn w:val="Standaard"/>
-    <w:next w:val="Standaard"/>
-    <w:link w:val="Kop4Char"/>
+    <w:basedOn w:val="Normal"/>
+    <w:next w:val="Normal"/>
+    <w:link w:val="Heading4Char"/>
     <w:uiPriority w:val="9"/>
     <w:semiHidden/>
     <w:unhideWhenUsed/>
@@ -889,11 +803,11 @@
       <w:spacing w:val="10"/>
     </w:rPr>
   </w:style>
-  <w:style w:type="paragraph" w:styleId="Kop5">
+  <w:style w:type="paragraph" w:styleId="Heading5">
     <w:name w:val="heading 5"/>
-    <w:basedOn w:val="Standaard"/>
-    <w:next w:val="Standaard"/>
-    <w:link w:val="Kop5Char"/>
+    <w:basedOn w:val="Normal"/>
+    <w:next w:val="Normal"/>
+    <w:link w:val="Heading5Char"/>
     <w:uiPriority w:val="9"/>
     <w:semiHidden/>
     <w:unhideWhenUsed/>
@@ -912,11 +826,11 @@
       <w:spacing w:val="10"/>
     </w:rPr>
   </w:style>
-  <w:style w:type="paragraph" w:styleId="Kop6">
+  <w:style w:type="paragraph" w:styleId="Heading6">
     <w:name w:val="heading 6"/>
-    <w:basedOn w:val="Standaard"/>
-    <w:next w:val="Standaard"/>
-    <w:link w:val="Kop6Char"/>
+    <w:basedOn w:val="Normal"/>
+    <w:next w:val="Normal"/>
+    <w:link w:val="Heading6Char"/>
     <w:uiPriority w:val="9"/>
     <w:semiHidden/>
     <w:unhideWhenUsed/>
@@ -935,11 +849,11 @@
       <w:spacing w:val="10"/>
     </w:rPr>
   </w:style>
-  <w:style w:type="paragraph" w:styleId="Kop7">
+  <w:style w:type="paragraph" w:styleId="Heading7">
     <w:name w:val="heading 7"/>
-    <w:basedOn w:val="Standaard"/>
-    <w:next w:val="Standaard"/>
-    <w:link w:val="Kop7Char"/>
+    <w:basedOn w:val="Normal"/>
+    <w:next w:val="Normal"/>
+    <w:link w:val="Heading7Char"/>
     <w:uiPriority w:val="9"/>
     <w:semiHidden/>
     <w:unhideWhenUsed/>
@@ -955,11 +869,11 @@
       <w:spacing w:val="10"/>
     </w:rPr>
   </w:style>
-  <w:style w:type="paragraph" w:styleId="Kop8">
+  <w:style w:type="paragraph" w:styleId="Heading8">
     <w:name w:val="heading 8"/>
-    <w:basedOn w:val="Standaard"/>
-    <w:next w:val="Standaard"/>
-    <w:link w:val="Kop8Char"/>
+    <w:basedOn w:val="Normal"/>
+    <w:next w:val="Normal"/>
+    <w:link w:val="Heading8Char"/>
     <w:uiPriority w:val="9"/>
     <w:semiHidden/>
     <w:unhideWhenUsed/>
@@ -976,11 +890,11 @@
       <w:szCs w:val="18"/>
     </w:rPr>
   </w:style>
-  <w:style w:type="paragraph" w:styleId="Kop9">
+  <w:style w:type="paragraph" w:styleId="Heading9">
     <w:name w:val="heading 9"/>
-    <w:basedOn w:val="Standaard"/>
-    <w:next w:val="Standaard"/>
-    <w:link w:val="Kop9Char"/>
+    <w:basedOn w:val="Normal"/>
+    <w:next w:val="Normal"/>
+    <w:link w:val="Heading9Char"/>
     <w:uiPriority w:val="9"/>
     <w:semiHidden/>
     <w:unhideWhenUsed/>
@@ -999,13 +913,13 @@
       <w:szCs w:val="18"/>
     </w:rPr>
   </w:style>
-  <w:style w:type="character" w:default="1" w:styleId="Standaardalinea-lettertype">
+  <w:style w:type="character" w:default="1" w:styleId="DefaultParagraphFont">
     <w:name w:val="Default Paragraph Font"/>
     <w:uiPriority w:val="1"/>
     <w:semiHidden/>
     <w:unhideWhenUsed/>
   </w:style>
-  <w:style w:type="table" w:default="1" w:styleId="Standaardtabel">
+  <w:style w:type="table" w:default="1" w:styleId="TableNormal">
     <w:name w:val="Normal Table"/>
     <w:uiPriority w:val="99"/>
     <w:semiHidden/>
@@ -1020,16 +934,16 @@
       </w:tblCellMar>
     </w:tblPr>
   </w:style>
-  <w:style w:type="numbering" w:default="1" w:styleId="Geenlijst">
+  <w:style w:type="numbering" w:default="1" w:styleId="NoList">
     <w:name w:val="No List"/>
     <w:uiPriority w:val="99"/>
     <w:semiHidden/>
     <w:unhideWhenUsed/>
   </w:style>
-  <w:style w:type="character" w:customStyle="1" w:styleId="Kop1Char">
-    <w:name w:val="Kop 1 Char"/>
-    <w:basedOn w:val="Standaardalinea-lettertype"/>
-    <w:link w:val="Kop1"/>
+  <w:style w:type="character" w:customStyle="1" w:styleId="Heading1Char">
+    <w:name w:val="Heading 1 Char"/>
+    <w:basedOn w:val="DefaultParagraphFont"/>
+    <w:link w:val="Heading1"/>
     <w:uiPriority w:val="9"/>
     <w:rsid w:val="00B5471F"/>
     <w:rPr>
@@ -1041,10 +955,10 @@
       <w:shd w:val="clear" w:color="auto" w:fill="156082" w:themeFill="accent1"/>
     </w:rPr>
   </w:style>
-  <w:style w:type="character" w:customStyle="1" w:styleId="Kop2Char">
-    <w:name w:val="Kop 2 Char"/>
-    <w:basedOn w:val="Standaardalinea-lettertype"/>
-    <w:link w:val="Kop2"/>
+  <w:style w:type="character" w:customStyle="1" w:styleId="Heading2Char">
+    <w:name w:val="Heading 2 Char"/>
+    <w:basedOn w:val="DefaultParagraphFont"/>
+    <w:link w:val="Heading2"/>
     <w:uiPriority w:val="9"/>
     <w:semiHidden/>
     <w:rsid w:val="00B5471F"/>
@@ -1054,10 +968,10 @@
       <w:shd w:val="clear" w:color="auto" w:fill="C1E4F5" w:themeFill="accent1" w:themeFillTint="33"/>
     </w:rPr>
   </w:style>
-  <w:style w:type="character" w:customStyle="1" w:styleId="Kop3Char">
-    <w:name w:val="Kop 3 Char"/>
-    <w:basedOn w:val="Standaardalinea-lettertype"/>
-    <w:link w:val="Kop3"/>
+  <w:style w:type="character" w:customStyle="1" w:styleId="Heading3Char">
+    <w:name w:val="Heading 3 Char"/>
+    <w:basedOn w:val="DefaultParagraphFont"/>
+    <w:link w:val="Heading3"/>
     <w:uiPriority w:val="9"/>
     <w:semiHidden/>
     <w:rsid w:val="00B5471F"/>
@@ -1067,10 +981,10 @@
       <w:spacing w:val="15"/>
     </w:rPr>
   </w:style>
-  <w:style w:type="character" w:customStyle="1" w:styleId="Kop4Char">
-    <w:name w:val="Kop 4 Char"/>
-    <w:basedOn w:val="Standaardalinea-lettertype"/>
-    <w:link w:val="Kop4"/>
+  <w:style w:type="character" w:customStyle="1" w:styleId="Heading4Char">
+    <w:name w:val="Heading 4 Char"/>
+    <w:basedOn w:val="DefaultParagraphFont"/>
+    <w:link w:val="Heading4"/>
     <w:uiPriority w:val="9"/>
     <w:semiHidden/>
     <w:rsid w:val="00B5471F"/>
@@ -1080,10 +994,10 @@
       <w:spacing w:val="10"/>
     </w:rPr>
   </w:style>
-  <w:style w:type="character" w:customStyle="1" w:styleId="Kop5Char">
-    <w:name w:val="Kop 5 Char"/>
-    <w:basedOn w:val="Standaardalinea-lettertype"/>
-    <w:link w:val="Kop5"/>
+  <w:style w:type="character" w:customStyle="1" w:styleId="Heading5Char">
+    <w:name w:val="Heading 5 Char"/>
+    <w:basedOn w:val="DefaultParagraphFont"/>
+    <w:link w:val="Heading5"/>
     <w:uiPriority w:val="9"/>
     <w:semiHidden/>
     <w:rsid w:val="00B5471F"/>
@@ -1093,10 +1007,10 @@
       <w:spacing w:val="10"/>
     </w:rPr>
   </w:style>
-  <w:style w:type="character" w:customStyle="1" w:styleId="Kop6Char">
-    <w:name w:val="Kop 6 Char"/>
-    <w:basedOn w:val="Standaardalinea-lettertype"/>
-    <w:link w:val="Kop6"/>
+  <w:style w:type="character" w:customStyle="1" w:styleId="Heading6Char">
+    <w:name w:val="Heading 6 Char"/>
+    <w:basedOn w:val="DefaultParagraphFont"/>
+    <w:link w:val="Heading6"/>
     <w:uiPriority w:val="9"/>
     <w:semiHidden/>
     <w:rsid w:val="00B5471F"/>
@@ -1106,10 +1020,10 @@
       <w:spacing w:val="10"/>
     </w:rPr>
   </w:style>
-  <w:style w:type="character" w:customStyle="1" w:styleId="Kop7Char">
-    <w:name w:val="Kop 7 Char"/>
-    <w:basedOn w:val="Standaardalinea-lettertype"/>
-    <w:link w:val="Kop7"/>
+  <w:style w:type="character" w:customStyle="1" w:styleId="Heading7Char">
+    <w:name w:val="Heading 7 Char"/>
+    <w:basedOn w:val="DefaultParagraphFont"/>
+    <w:link w:val="Heading7"/>
     <w:uiPriority w:val="9"/>
     <w:semiHidden/>
     <w:rsid w:val="00B5471F"/>
@@ -1119,10 +1033,10 @@
       <w:spacing w:val="10"/>
     </w:rPr>
   </w:style>
-  <w:style w:type="character" w:customStyle="1" w:styleId="Kop8Char">
-    <w:name w:val="Kop 8 Char"/>
-    <w:basedOn w:val="Standaardalinea-lettertype"/>
-    <w:link w:val="Kop8"/>
+  <w:style w:type="character" w:customStyle="1" w:styleId="Heading8Char">
+    <w:name w:val="Heading 8 Char"/>
+    <w:basedOn w:val="DefaultParagraphFont"/>
+    <w:link w:val="Heading8"/>
     <w:uiPriority w:val="9"/>
     <w:semiHidden/>
     <w:rsid w:val="00B5471F"/>
@@ -1133,10 +1047,10 @@
       <w:szCs w:val="18"/>
     </w:rPr>
   </w:style>
-  <w:style w:type="character" w:customStyle="1" w:styleId="Kop9Char">
-    <w:name w:val="Kop 9 Char"/>
-    <w:basedOn w:val="Standaardalinea-lettertype"/>
-    <w:link w:val="Kop9"/>
+  <w:style w:type="character" w:customStyle="1" w:styleId="Heading9Char">
+    <w:name w:val="Heading 9 Char"/>
+    <w:basedOn w:val="DefaultParagraphFont"/>
+    <w:link w:val="Heading9"/>
     <w:uiPriority w:val="9"/>
     <w:semiHidden/>
     <w:rsid w:val="00B5471F"/>
@@ -1149,11 +1063,11 @@
       <w:szCs w:val="18"/>
     </w:rPr>
   </w:style>
-  <w:style w:type="paragraph" w:styleId="Titel">
+  <w:style w:type="paragraph" w:styleId="Title">
     <w:name w:val="Title"/>
-    <w:basedOn w:val="Standaard"/>
-    <w:next w:val="Standaard"/>
-    <w:link w:val="TitelChar"/>
+    <w:basedOn w:val="Normal"/>
+    <w:next w:val="Normal"/>
+    <w:link w:val="TitleChar"/>
     <w:uiPriority w:val="10"/>
     <w:qFormat/>
     <w:rsid w:val="00B5471F"/>
@@ -1169,10 +1083,10 @@
       <w:szCs w:val="52"/>
     </w:rPr>
   </w:style>
-  <w:style w:type="character" w:customStyle="1" w:styleId="TitelChar">
-    <w:name w:val="Titel Char"/>
-    <w:basedOn w:val="Standaardalinea-lettertype"/>
-    <w:link w:val="Titel"/>
+  <w:style w:type="character" w:customStyle="1" w:styleId="TitleChar">
+    <w:name w:val="Title Char"/>
+    <w:basedOn w:val="DefaultParagraphFont"/>
+    <w:link w:val="Title"/>
     <w:uiPriority w:val="10"/>
     <w:rsid w:val="00B5471F"/>
     <w:rPr>
@@ -1184,11 +1098,11 @@
       <w:szCs w:val="52"/>
     </w:rPr>
   </w:style>
-  <w:style w:type="paragraph" w:styleId="Ondertitel">
+  <w:style w:type="paragraph" w:styleId="Subtitle">
     <w:name w:val="Subtitle"/>
-    <w:basedOn w:val="Standaard"/>
-    <w:next w:val="Standaard"/>
-    <w:link w:val="OndertitelChar"/>
+    <w:basedOn w:val="Normal"/>
+    <w:next w:val="Normal"/>
+    <w:link w:val="SubtitleChar"/>
     <w:uiPriority w:val="11"/>
     <w:qFormat/>
     <w:rsid w:val="00B5471F"/>
@@ -1203,10 +1117,10 @@
       <w:szCs w:val="21"/>
     </w:rPr>
   </w:style>
-  <w:style w:type="character" w:customStyle="1" w:styleId="OndertitelChar">
-    <w:name w:val="Ondertitel Char"/>
-    <w:basedOn w:val="Standaardalinea-lettertype"/>
-    <w:link w:val="Ondertitel"/>
+  <w:style w:type="character" w:customStyle="1" w:styleId="SubtitleChar">
+    <w:name w:val="Subtitle Char"/>
+    <w:basedOn w:val="DefaultParagraphFont"/>
+    <w:link w:val="Subtitle"/>
     <w:uiPriority w:val="11"/>
     <w:rsid w:val="00B5471F"/>
     <w:rPr>
@@ -1217,11 +1131,11 @@
       <w:szCs w:val="21"/>
     </w:rPr>
   </w:style>
-  <w:style w:type="paragraph" w:styleId="Citaat">
+  <w:style w:type="paragraph" w:styleId="Quote">
     <w:name w:val="Quote"/>
-    <w:basedOn w:val="Standaard"/>
-    <w:next w:val="Standaard"/>
-    <w:link w:val="CitaatChar"/>
+    <w:basedOn w:val="Normal"/>
+    <w:next w:val="Normal"/>
+    <w:link w:val="QuoteChar"/>
     <w:uiPriority w:val="29"/>
     <w:qFormat/>
     <w:rsid w:val="00B5471F"/>
@@ -1232,10 +1146,10 @@
       <w:szCs w:val="24"/>
     </w:rPr>
   </w:style>
-  <w:style w:type="character" w:customStyle="1" w:styleId="CitaatChar">
-    <w:name w:val="Citaat Char"/>
-    <w:basedOn w:val="Standaardalinea-lettertype"/>
-    <w:link w:val="Citaat"/>
+  <w:style w:type="character" w:customStyle="1" w:styleId="QuoteChar">
+    <w:name w:val="Quote Char"/>
+    <w:basedOn w:val="DefaultParagraphFont"/>
+    <w:link w:val="Quote"/>
     <w:uiPriority w:val="29"/>
     <w:rsid w:val="00B5471F"/>
     <w:rPr>
@@ -1245,9 +1159,9 @@
       <w:szCs w:val="24"/>
     </w:rPr>
   </w:style>
-  <w:style w:type="paragraph" w:styleId="Lijstalinea">
+  <w:style w:type="paragraph" w:styleId="ListParagraph">
     <w:name w:val="List Paragraph"/>
-    <w:basedOn w:val="Standaard"/>
+    <w:basedOn w:val="Normal"/>
     <w:uiPriority w:val="34"/>
     <w:qFormat/>
     <w:rsid w:val="00E006E7"/>
@@ -1256,7 +1170,7 @@
       <w:contextualSpacing/>
     </w:pPr>
   </w:style>
-  <w:style w:type="character" w:styleId="Intensievebenadrukking">
+  <w:style w:type="character" w:styleId="IntenseEmphasis">
     <w:name w:val="Intense Emphasis"/>
     <w:uiPriority w:val="21"/>
     <w:qFormat/>
@@ -1269,11 +1183,11 @@
       <w:spacing w:val="10"/>
     </w:rPr>
   </w:style>
-  <w:style w:type="paragraph" w:styleId="Duidelijkcitaat">
+  <w:style w:type="paragraph" w:styleId="IntenseQuote">
     <w:name w:val="Intense Quote"/>
-    <w:basedOn w:val="Standaard"/>
-    <w:next w:val="Standaard"/>
-    <w:link w:val="DuidelijkcitaatChar"/>
+    <w:basedOn w:val="Normal"/>
+    <w:next w:val="Normal"/>
+    <w:link w:val="IntenseQuoteChar"/>
     <w:uiPriority w:val="30"/>
     <w:qFormat/>
     <w:rsid w:val="00B5471F"/>
@@ -1288,10 +1202,10 @@
       <w:szCs w:val="24"/>
     </w:rPr>
   </w:style>
-  <w:style w:type="character" w:customStyle="1" w:styleId="DuidelijkcitaatChar">
-    <w:name w:val="Duidelijk citaat Char"/>
-    <w:basedOn w:val="Standaardalinea-lettertype"/>
-    <w:link w:val="Duidelijkcitaat"/>
+  <w:style w:type="character" w:customStyle="1" w:styleId="IntenseQuoteChar">
+    <w:name w:val="Intense Quote Char"/>
+    <w:basedOn w:val="DefaultParagraphFont"/>
+    <w:link w:val="IntenseQuote"/>
     <w:uiPriority w:val="30"/>
     <w:rsid w:val="00B5471F"/>
     <w:rPr>
@@ -1300,7 +1214,7 @@
       <w:szCs w:val="24"/>
     </w:rPr>
   </w:style>
-  <w:style w:type="character" w:styleId="Intensieveverwijzing">
+  <w:style w:type="character" w:styleId="IntenseReference">
     <w:name w:val="Intense Reference"/>
     <w:uiPriority w:val="32"/>
     <w:qFormat/>
@@ -1314,7 +1228,7 @@
       <w:color w:val="156082" w:themeColor="accent1"/>
     </w:rPr>
   </w:style>
-  <w:style w:type="paragraph" w:styleId="Geenafstand">
+  <w:style w:type="paragraph" w:styleId="NoSpacing">
     <w:name w:val="No Spacing"/>
     <w:uiPriority w:val="1"/>
     <w:qFormat/>
@@ -1323,10 +1237,10 @@
       <w:spacing w:after="0" w:line="240" w:lineRule="auto"/>
     </w:pPr>
   </w:style>
-  <w:style w:type="paragraph" w:styleId="Bijschrift">
+  <w:style w:type="paragraph" w:styleId="Caption">
     <w:name w:val="caption"/>
-    <w:basedOn w:val="Standaard"/>
-    <w:next w:val="Standaard"/>
+    <w:basedOn w:val="Normal"/>
+    <w:next w:val="Normal"/>
     <w:uiPriority w:val="35"/>
     <w:semiHidden/>
     <w:unhideWhenUsed/>
@@ -1340,7 +1254,7 @@
       <w:szCs w:val="16"/>
     </w:rPr>
   </w:style>
-  <w:style w:type="character" w:styleId="Zwaar">
+  <w:style w:type="character" w:styleId="Strong">
     <w:name w:val="Strong"/>
     <w:uiPriority w:val="22"/>
     <w:qFormat/>
@@ -1350,7 +1264,7 @@
       <w:bCs/>
     </w:rPr>
   </w:style>
-  <w:style w:type="character" w:styleId="Nadruk">
+  <w:style w:type="character" w:styleId="Emphasis">
     <w:name w:val="Emphasis"/>
     <w:uiPriority w:val="20"/>
     <w:qFormat/>
@@ -1361,7 +1275,7 @@
       <w:spacing w:val="5"/>
     </w:rPr>
   </w:style>
-  <w:style w:type="character" w:styleId="Subtielebenadrukking">
+  <w:style w:type="character" w:styleId="SubtleEmphasis">
     <w:name w:val="Subtle Emphasis"/>
     <w:uiPriority w:val="19"/>
     <w:qFormat/>
@@ -1372,7 +1286,7 @@
       <w:color w:val="0A2F40" w:themeColor="accent1" w:themeShade="7F"/>
     </w:rPr>
   </w:style>
-  <w:style w:type="character" w:styleId="Subtieleverwijzing">
+  <w:style w:type="character" w:styleId="SubtleReference">
     <w:name w:val="Subtle Reference"/>
     <w:uiPriority w:val="31"/>
     <w:qFormat/>
@@ -1383,7 +1297,7 @@
       <w:color w:val="156082" w:themeColor="accent1"/>
     </w:rPr>
   </w:style>
-  <w:style w:type="character" w:styleId="Titelvanboek">
+  <w:style w:type="character" w:styleId="BookTitle">
     <w:name w:val="Book Title"/>
     <w:uiPriority w:val="33"/>
     <w:qFormat/>
@@ -1396,10 +1310,10 @@
       <w:spacing w:val="0"/>
     </w:rPr>
   </w:style>
-  <w:style w:type="paragraph" w:styleId="Kopvaninhoudsopgave">
+  <w:style w:type="paragraph" w:styleId="TOCHeading">
     <w:name w:val="TOC Heading"/>
-    <w:basedOn w:val="Kop1"/>
-    <w:next w:val="Standaard"/>
+    <w:basedOn w:val="Heading1"/>
+    <w:next w:val="Normal"/>
     <w:uiPriority w:val="39"/>
     <w:semiHidden/>
     <w:unhideWhenUsed/>

</xml_diff>

<commit_message>
added placeholder images / dialoguebox
</commit_message>
<xml_diff>
--- a/ShopKeeper Dialogue.docx
+++ b/ShopKeeper Dialogue.docx
@@ -45,7 +45,31 @@
         <w:rPr>
           <w:lang w:val="en-US"/>
         </w:rPr>
-        <w:t>. YOU HEAR A BUZZING NOISE COMING FROM THE CORNER, YOU LOOK OVER AND SEE A BROKEN VENDING MACHINE</w:t>
+        <w:t>. YOU HEAR</w:t>
+      </w:r>
+      <w:r>
+        <w:rPr>
+          <w:lang w:val="en-US"/>
+        </w:rPr>
+        <w:t xml:space="preserve"> A</w:t>
+      </w:r>
+      <w:r>
+        <w:rPr>
+          <w:lang w:val="en-US"/>
+        </w:rPr>
+        <w:t xml:space="preserve"> </w:t>
+      </w:r>
+      <w:r>
+        <w:rPr>
+          <w:lang w:val="en-US"/>
+        </w:rPr>
+        <w:t>LOUD</w:t>
+      </w:r>
+      <w:r>
+        <w:rPr>
+          <w:lang w:val="en-US"/>
+        </w:rPr>
+        <w:t xml:space="preserve"> BUZZING NOISE COMING FROM THE CORNER, YOU LOOK OVER AND SEE A BROKEN VENDING MACHINE</w:t>
       </w:r>
       <w:r>
         <w:rPr>
@@ -71,7 +95,13 @@
         <w:rPr>
           <w:lang w:val="en-US"/>
         </w:rPr>
-        <w:t>Ahh… there you are. I was wondering when you’d show up.</w:t>
+        <w:t>Welcome!</w:t>
+      </w:r>
+      <w:r>
+        <w:rPr>
+          <w:lang w:val="en-US"/>
+        </w:rPr>
+        <w:t>.</w:t>
       </w:r>
     </w:p>
     <w:p>

</xml_diff>

<commit_message>
added scene fade in/out
</commit_message>
<xml_diff>
--- a/ShopKeeper Dialogue.docx
+++ b/ShopKeeper Dialogue.docx
@@ -96,12 +96,6 @@
           <w:lang w:val="en-US"/>
         </w:rPr>
         <w:t>Welcome!</w:t>
-      </w:r>
-      <w:r>
-        <w:rPr>
-          <w:lang w:val="en-US"/>
-        </w:rPr>
-        <w:t>.</w:t>
       </w:r>
     </w:p>
     <w:p>

</xml_diff>

<commit_message>
fixed error with animation(removed unused event)
</commit_message>
<xml_diff>
--- a/ShopKeeper Dialogue.docx
+++ b/ShopKeeper Dialogue.docx
@@ -143,140 +143,116 @@
         <w:rPr>
           <w:lang w:val="en-US"/>
         </w:rPr>
-        <w:t xml:space="preserve">: Name’s </w:t>
-      </w:r>
-      <w:proofErr w:type="spellStart"/>
+        <w:t xml:space="preserve">: Name’s Reebo. </w:t>
+      </w:r>
+    </w:p>
+    <w:p>
+      <w:pPr>
+        <w:pStyle w:val="NoSpacing"/>
+        <w:rPr>
+          <w:lang w:val="en-US"/>
+        </w:rPr>
+      </w:pPr>
+      <w:r>
+        <w:rPr>
+          <w:lang w:val="en-US"/>
+        </w:rPr>
+        <w:t xml:space="preserve">Reebo: </w:t>
+      </w:r>
+      <w:r>
+        <w:rPr>
+          <w:lang w:val="en-US"/>
+        </w:rPr>
+        <w:t>Keeper of shelves</w:t>
+      </w:r>
+      <w:r>
+        <w:rPr>
+          <w:lang w:val="en-US"/>
+        </w:rPr>
+        <w:t xml:space="preserve"> and </w:t>
+      </w:r>
+      <w:r>
+        <w:rPr>
+          <w:lang w:val="en-US"/>
+        </w:rPr>
+        <w:t>finder of things.</w:t>
+      </w:r>
+      <w:r>
+        <w:rPr>
+          <w:lang w:val="en-US"/>
+        </w:rPr>
+        <w:t xml:space="preserve"> </w:t>
+      </w:r>
+      <w:r>
+        <w:rPr>
+          <w:lang w:val="en-US"/>
+        </w:rPr>
+        <w:t>You’re new</w:t>
+      </w:r>
+      <w:r>
+        <w:rPr>
+          <w:lang w:val="en-US"/>
+        </w:rPr>
+        <w:t xml:space="preserve"> here aren’t you?</w:t>
+      </w:r>
+      <w:r>
+        <w:rPr>
+          <w:lang w:val="en-US"/>
+        </w:rPr>
+        <w:t>.</w:t>
+      </w:r>
+    </w:p>
+    <w:p>
+      <w:pPr>
+        <w:pStyle w:val="NoSpacing"/>
+        <w:rPr>
+          <w:lang w:val="en-US"/>
+        </w:rPr>
+      </w:pPr>
+      <w:r>
+        <w:rPr>
+          <w:lang w:val="en-US"/>
+        </w:rPr>
+        <w:t xml:space="preserve">Player: Yeah.. </w:t>
+      </w:r>
+      <w:r>
+        <w:rPr>
+          <w:lang w:val="en-US"/>
+        </w:rPr>
+        <w:t>W</w:t>
+      </w:r>
+      <w:r>
+        <w:rPr>
+          <w:lang w:val="en-US"/>
+        </w:rPr>
+        <w:t>here I am</w:t>
+      </w:r>
+      <w:r>
+        <w:rPr>
+          <w:lang w:val="en-US"/>
+        </w:rPr>
+        <w:t xml:space="preserve"> and w</w:t>
+      </w:r>
+      <w:r>
+        <w:rPr>
+          <w:lang w:val="en-US"/>
+        </w:rPr>
+        <w:t>hat is this place?</w:t>
+      </w:r>
+    </w:p>
+    <w:p>
+      <w:pPr>
+        <w:pStyle w:val="NoSpacing"/>
+        <w:rPr>
+          <w:lang w:val="en-US"/>
+        </w:rPr>
+      </w:pPr>
       <w:r>
         <w:rPr>
           <w:lang w:val="en-US"/>
         </w:rPr>
         <w:t>Reebo</w:t>
       </w:r>
-      <w:proofErr w:type="spellEnd"/>
-      <w:r>
-        <w:rPr>
-          <w:lang w:val="en-US"/>
-        </w:rPr>
-        <w:t xml:space="preserve">. </w:t>
-      </w:r>
-    </w:p>
-    <w:p>
-      <w:pPr>
-        <w:pStyle w:val="NoSpacing"/>
-        <w:rPr>
-          <w:lang w:val="en-US"/>
-        </w:rPr>
-      </w:pPr>
-      <w:proofErr w:type="spellStart"/>
-      <w:r>
-        <w:rPr>
-          <w:lang w:val="en-US"/>
-        </w:rPr>
-        <w:t>Reebo</w:t>
-      </w:r>
-      <w:proofErr w:type="spellEnd"/>
-      <w:r>
-        <w:rPr>
-          <w:lang w:val="en-US"/>
-        </w:rPr>
-        <w:t xml:space="preserve">: </w:t>
-      </w:r>
-      <w:r>
-        <w:rPr>
-          <w:lang w:val="en-US"/>
-        </w:rPr>
-        <w:t>Keeper of shelves</w:t>
-      </w:r>
-      <w:r>
-        <w:rPr>
-          <w:lang w:val="en-US"/>
-        </w:rPr>
-        <w:t xml:space="preserve"> and </w:t>
-      </w:r>
-      <w:r>
-        <w:rPr>
-          <w:lang w:val="en-US"/>
-        </w:rPr>
-        <w:t>finder of things.</w:t>
-      </w:r>
-      <w:r>
-        <w:rPr>
-          <w:lang w:val="en-US"/>
-        </w:rPr>
-        <w:t xml:space="preserve"> </w:t>
-      </w:r>
-      <w:r>
-        <w:rPr>
-          <w:lang w:val="en-US"/>
-        </w:rPr>
-        <w:t>You’re new</w:t>
-      </w:r>
-      <w:r>
-        <w:rPr>
-          <w:lang w:val="en-US"/>
-        </w:rPr>
-        <w:t xml:space="preserve"> here aren’t you?</w:t>
-      </w:r>
-      <w:r>
-        <w:rPr>
-          <w:lang w:val="en-US"/>
-        </w:rPr>
-        <w:t>.</w:t>
-      </w:r>
-    </w:p>
-    <w:p>
-      <w:pPr>
-        <w:pStyle w:val="NoSpacing"/>
-        <w:rPr>
-          <w:lang w:val="en-US"/>
-        </w:rPr>
-      </w:pPr>
-      <w:r>
-        <w:rPr>
-          <w:lang w:val="en-US"/>
-        </w:rPr>
-        <w:t xml:space="preserve">Player: Yeah.. </w:t>
-      </w:r>
-      <w:r>
-        <w:rPr>
-          <w:lang w:val="en-US"/>
-        </w:rPr>
-        <w:t>W</w:t>
-      </w:r>
-      <w:r>
-        <w:rPr>
-          <w:lang w:val="en-US"/>
-        </w:rPr>
-        <w:t>here I am</w:t>
-      </w:r>
-      <w:r>
-        <w:rPr>
-          <w:lang w:val="en-US"/>
-        </w:rPr>
-        <w:t xml:space="preserve"> and w</w:t>
-      </w:r>
-      <w:r>
-        <w:rPr>
-          <w:lang w:val="en-US"/>
-        </w:rPr>
-        <w:t>hat is this place?</w:t>
-      </w:r>
-    </w:p>
-    <w:p>
-      <w:pPr>
-        <w:pStyle w:val="NoSpacing"/>
-        <w:rPr>
-          <w:lang w:val="en-US"/>
-        </w:rPr>
-      </w:pPr>
-      <w:proofErr w:type="spellStart"/>
-      <w:r>
-        <w:rPr>
-          <w:lang w:val="en-US"/>
-        </w:rPr>
-        <w:t>Reebo</w:t>
-      </w:r>
-      <w:proofErr w:type="spellEnd"/>
       <w:r>
         <w:rPr>
           <w:lang w:val="en-US"/>
@@ -383,19 +359,11 @@
           <w:lang w:val="en-US"/>
         </w:rPr>
       </w:pPr>
-      <w:proofErr w:type="spellStart"/>
-      <w:r>
-        <w:rPr>
-          <w:lang w:val="en-US"/>
-        </w:rPr>
-        <w:t>Reebo</w:t>
-      </w:r>
-      <w:proofErr w:type="spellEnd"/>
-      <w:r>
-        <w:rPr>
-          <w:lang w:val="en-US"/>
-        </w:rPr>
-        <w:t>: Oh that was just the rusty vending machine in the corner.</w:t>
+      <w:r>
+        <w:rPr>
+          <w:lang w:val="en-US"/>
+        </w:rPr>
+        <w:t>Reebo: Oh that was just the rusty vending machine in the corner.</w:t>
       </w:r>
     </w:p>
     <w:p>
@@ -490,19 +458,11 @@
           <w:lang w:val="en-US"/>
         </w:rPr>
       </w:pPr>
-      <w:proofErr w:type="spellStart"/>
-      <w:r>
-        <w:rPr>
-          <w:lang w:val="en-US"/>
-        </w:rPr>
-        <w:t>Reebo</w:t>
-      </w:r>
-      <w:proofErr w:type="spellEnd"/>
-      <w:r>
-        <w:rPr>
-          <w:lang w:val="en-US"/>
-        </w:rPr>
-        <w:t>: You looking to buy something?!</w:t>
+      <w:r>
+        <w:rPr>
+          <w:lang w:val="en-US"/>
+        </w:rPr>
+        <w:t>Reebo: You looking to buy something?!</w:t>
       </w:r>
     </w:p>
     <w:p>
@@ -562,6 +522,40 @@
           <w:lang w:val="en-US"/>
         </w:rPr>
       </w:pPr>
+      <w:r>
+        <w:rPr>
+          <w:lang w:val="en-US"/>
+        </w:rPr>
+        <w:t xml:space="preserve">Narrator : </w:t>
+      </w:r>
+      <w:r>
+        <w:rPr>
+          <w:lang w:val="en-US"/>
+        </w:rPr>
+        <w:t>You bid goodbye to Reebo as you walk towards the door to continue your journey</w:t>
+      </w:r>
+    </w:p>
+    <w:p>
+      <w:pPr>
+        <w:pStyle w:val="NoSpacing"/>
+        <w:rPr>
+          <w:lang w:val="en-US"/>
+        </w:rPr>
+      </w:pPr>
+    </w:p>
+    <w:p>
+      <w:pPr>
+        <w:pStyle w:val="NoSpacing"/>
+        <w:rPr>
+          <w:lang w:val="en-US"/>
+        </w:rPr>
+      </w:pPr>
+      <w:r>
+        <w:rPr>
+          <w:lang w:val="en-US"/>
+        </w:rPr>
+        <w:t>Go back to game</w:t>
+      </w:r>
     </w:p>
     <w:sectPr>
       <w:pgSz w:w="11906" w:h="16838"/>

</xml_diff>